<commit_message>
report 2nd phase filled
</commit_message>
<xml_diff>
--- a/newTests/Αναφορά 2ης φάσης_Σημασιολογική Ανάλυση-Πίνακας Συμβόλων.docx
+++ b/newTests/Αναφορά 2ης φάσης_Σημασιολογική Ανάλυση-Πίνακας Συμβόλων.docx
@@ -1350,6 +1350,23 @@
     </w:p>
     <w:p>
       <w:pPr>
+        <w:rPr>
+          <w:i/>
+          <w:sz w:val="24"/>
+          <w:szCs w:val="24"/>
+        </w:rPr>
+      </w:pPr>
+      <w:r>
+        <w:rPr>
+          <w:i/>
+          <w:sz w:val="24"/>
+          <w:szCs w:val="24"/>
+        </w:rPr>
+        <w:br w:type="page"/>
+      </w:r>
+    </w:p>
+    <w:p>
+      <w:pPr>
         <w:pStyle w:val="a3"/>
         <w:numPr>
           <w:ilvl w:val="0"/>
@@ -1367,6 +1384,7 @@
           <w:sz w:val="24"/>
           <w:szCs w:val="24"/>
         </w:rPr>
+        <w:lastRenderedPageBreak/>
         <w:t>Πίνακας Συμβόλων</w:t>
       </w:r>
     </w:p>
@@ -1650,11 +1668,7 @@
         <w:t xml:space="preserve"> </w:t>
       </w:r>
       <w:r>
-        <w:t xml:space="preserve">που ανήκει. </w:t>
-      </w:r>
-      <w:r>
-        <w:lastRenderedPageBreak/>
-        <w:t xml:space="preserve">Περιλαμβάνει τις ίδιες μεθόδους με την γονική κλάση </w:t>
+        <w:t xml:space="preserve">που ανήκει. Περιλαμβάνει τις ίδιες μεθόδους με την γονική κλάση </w:t>
       </w:r>
       <w:r>
         <w:rPr>
@@ -2395,6 +2409,7 @@
         <w:ind w:left="360"/>
       </w:pPr>
       <w:r>
+        <w:lastRenderedPageBreak/>
         <w:t xml:space="preserve">Επιπρόσθετα, προστέθηκαν οι παρακάτω συναρτήσεις που αποσκοπούν στη δημιουργία αντικειμένων τύπου </w:t>
       </w:r>
       <w:r>
@@ -2856,7 +2871,6 @@
           <w:b/>
           <w:lang w:val="en-US"/>
         </w:rPr>
-        <w:lastRenderedPageBreak/>
         <w:t>createParameter</w:t>
       </w:r>
       <w:proofErr w:type="spellEnd"/>
@@ -3688,7 +3702,11 @@
         <w:t xml:space="preserve"> </w:t>
       </w:r>
       <w:r>
-        <w:t xml:space="preserve">που ανήκει και στη συνέχεια δημιουργείται ένα καινούριο </w:t>
+        <w:t xml:space="preserve">που ανήκει και στη </w:t>
+      </w:r>
+      <w:r>
+        <w:lastRenderedPageBreak/>
+        <w:t xml:space="preserve">συνέχεια δημιουργείται ένα καινούριο </w:t>
       </w:r>
       <w:r>
         <w:t>αντικε</w:t>
@@ -3816,6 +3834,23 @@
     <w:p/>
     <w:p>
       <w:pPr>
+        <w:rPr>
+          <w:i/>
+          <w:sz w:val="24"/>
+          <w:szCs w:val="24"/>
+        </w:rPr>
+      </w:pPr>
+      <w:r>
+        <w:rPr>
+          <w:i/>
+          <w:sz w:val="24"/>
+          <w:szCs w:val="24"/>
+        </w:rPr>
+        <w:br w:type="page"/>
+      </w:r>
+    </w:p>
+    <w:p>
+      <w:pPr>
         <w:pStyle w:val="a3"/>
         <w:numPr>
           <w:ilvl w:val="0"/>
@@ -3833,10 +3868,1189 @@
           <w:sz w:val="24"/>
           <w:szCs w:val="24"/>
         </w:rPr>
+        <w:lastRenderedPageBreak/>
         <w:t>Σημασιολογική Ανάλυση</w:t>
       </w:r>
     </w:p>
-    <w:p/>
+    <w:p>
+      <w:r>
+        <w:t>Για τη σημασιολογική ανάλυση έχει προστεθεί κώδικας που ικανοποιεί τους παρακάτω περιορισμούς:</w:t>
+      </w:r>
+    </w:p>
+    <w:p>
+      <w:pPr>
+        <w:pStyle w:val="a3"/>
+        <w:numPr>
+          <w:ilvl w:val="0"/>
+          <w:numId w:val="6"/>
+        </w:numPr>
+        <w:rPr>
+          <w:rFonts w:cstheme="minorHAnsi"/>
+          <w:i/>
+        </w:rPr>
+      </w:pPr>
+      <w:r>
+        <w:rPr>
+          <w:rFonts w:eastAsia="Times New Roman" w:cstheme="minorHAnsi"/>
+          <w:i/>
+          <w:color w:val="000000"/>
+          <w:lang w:eastAsia="el-GR"/>
+        </w:rPr>
+        <w:t xml:space="preserve">Κάθε συνάρτηση έχει μέσα της τουλάχιστον ένα </w:t>
+      </w:r>
+      <w:proofErr w:type="spellStart"/>
+      <w:r>
+        <w:rPr>
+          <w:rFonts w:eastAsia="Times New Roman" w:cstheme="minorHAnsi"/>
+          <w:i/>
+          <w:color w:val="000000"/>
+          <w:lang w:eastAsia="el-GR"/>
+        </w:rPr>
+        <w:t>return</w:t>
+      </w:r>
+      <w:proofErr w:type="spellEnd"/>
+      <w:r>
+        <w:rPr>
+          <w:rFonts w:eastAsia="Times New Roman" w:cstheme="minorHAnsi"/>
+          <w:i/>
+          <w:color w:val="000000"/>
+          <w:lang w:eastAsia="el-GR"/>
+        </w:rPr>
+        <w:t>.</w:t>
+      </w:r>
+    </w:p>
+    <w:p>
+      <w:pPr>
+        <w:pStyle w:val="a3"/>
+        <w:numPr>
+          <w:ilvl w:val="0"/>
+          <w:numId w:val="6"/>
+        </w:numPr>
+        <w:rPr>
+          <w:rFonts w:cstheme="minorHAnsi"/>
+          <w:i/>
+        </w:rPr>
+      </w:pPr>
+      <w:r>
+        <w:rPr>
+          <w:rFonts w:eastAsia="Times New Roman" w:cstheme="minorHAnsi"/>
+          <w:i/>
+          <w:color w:val="000000"/>
+          <w:lang w:eastAsia="el-GR"/>
+        </w:rPr>
+        <w:t xml:space="preserve">Δεν υπάρχει </w:t>
+      </w:r>
+      <w:proofErr w:type="spellStart"/>
+      <w:r>
+        <w:rPr>
+          <w:rFonts w:eastAsia="Times New Roman" w:cstheme="minorHAnsi"/>
+          <w:i/>
+          <w:color w:val="000000"/>
+          <w:lang w:eastAsia="el-GR"/>
+        </w:rPr>
+        <w:t>return</w:t>
+      </w:r>
+      <w:proofErr w:type="spellEnd"/>
+      <w:r>
+        <w:rPr>
+          <w:rFonts w:eastAsia="Times New Roman" w:cstheme="minorHAnsi"/>
+          <w:i/>
+          <w:color w:val="000000"/>
+          <w:lang w:eastAsia="el-GR"/>
+        </w:rPr>
+        <w:t xml:space="preserve"> έξω από συνάρτηση.</w:t>
+      </w:r>
+    </w:p>
+    <w:p>
+      <w:pPr>
+        <w:pStyle w:val="a3"/>
+        <w:numPr>
+          <w:ilvl w:val="0"/>
+          <w:numId w:val="6"/>
+        </w:numPr>
+        <w:tabs>
+          <w:tab w:val="left" w:pos="916"/>
+          <w:tab w:val="left" w:pos="1832"/>
+          <w:tab w:val="left" w:pos="2748"/>
+          <w:tab w:val="left" w:pos="3664"/>
+          <w:tab w:val="left" w:pos="4580"/>
+          <w:tab w:val="left" w:pos="5496"/>
+          <w:tab w:val="left" w:pos="6412"/>
+          <w:tab w:val="left" w:pos="7328"/>
+          <w:tab w:val="left" w:pos="8244"/>
+          <w:tab w:val="left" w:pos="9160"/>
+          <w:tab w:val="left" w:pos="10076"/>
+          <w:tab w:val="left" w:pos="10992"/>
+          <w:tab w:val="left" w:pos="11908"/>
+          <w:tab w:val="left" w:pos="12824"/>
+          <w:tab w:val="left" w:pos="13740"/>
+          <w:tab w:val="left" w:pos="14656"/>
+        </w:tabs>
+        <w:spacing w:after="0" w:line="240" w:lineRule="auto"/>
+        <w:rPr>
+          <w:rFonts w:eastAsia="Times New Roman" w:cstheme="minorHAnsi"/>
+          <w:i/>
+          <w:color w:val="000000"/>
+          <w:lang w:eastAsia="el-GR"/>
+        </w:rPr>
+      </w:pPr>
+      <w:r>
+        <w:rPr>
+          <w:rFonts w:eastAsia="Times New Roman" w:cstheme="minorHAnsi"/>
+          <w:i/>
+          <w:color w:val="000000"/>
+          <w:lang w:eastAsia="el-GR"/>
+        </w:rPr>
+        <w:t xml:space="preserve">Υπάρχει </w:t>
+      </w:r>
+      <w:proofErr w:type="spellStart"/>
+      <w:r>
+        <w:rPr>
+          <w:rFonts w:eastAsia="Times New Roman" w:cstheme="minorHAnsi"/>
+          <w:i/>
+          <w:color w:val="000000"/>
+          <w:lang w:eastAsia="el-GR"/>
+        </w:rPr>
+        <w:t>exit</w:t>
+      </w:r>
+      <w:proofErr w:type="spellEnd"/>
+      <w:r>
+        <w:rPr>
+          <w:rFonts w:eastAsia="Times New Roman" w:cstheme="minorHAnsi"/>
+          <w:i/>
+          <w:color w:val="000000"/>
+          <w:lang w:eastAsia="el-GR"/>
+        </w:rPr>
+        <w:t xml:space="preserve"> μόνο μέσα σε βρόχους </w:t>
+      </w:r>
+      <w:proofErr w:type="spellStart"/>
+      <w:r>
+        <w:rPr>
+          <w:rFonts w:eastAsia="Times New Roman" w:cstheme="minorHAnsi"/>
+          <w:i/>
+          <w:color w:val="000000"/>
+          <w:lang w:eastAsia="el-GR"/>
+        </w:rPr>
+        <w:t>loop</w:t>
+      </w:r>
+      <w:proofErr w:type="spellEnd"/>
+      <w:r>
+        <w:rPr>
+          <w:rFonts w:eastAsia="Times New Roman" w:cstheme="minorHAnsi"/>
+          <w:i/>
+          <w:color w:val="000000"/>
+          <w:lang w:eastAsia="el-GR"/>
+        </w:rPr>
+        <w:t>-</w:t>
+      </w:r>
+      <w:proofErr w:type="spellStart"/>
+      <w:r>
+        <w:rPr>
+          <w:rFonts w:eastAsia="Times New Roman" w:cstheme="minorHAnsi"/>
+          <w:i/>
+          <w:color w:val="000000"/>
+          <w:lang w:eastAsia="el-GR"/>
+        </w:rPr>
+        <w:t>endloop</w:t>
+      </w:r>
+      <w:proofErr w:type="spellEnd"/>
+      <w:r>
+        <w:rPr>
+          <w:rFonts w:eastAsia="Times New Roman" w:cstheme="minorHAnsi"/>
+          <w:i/>
+          <w:color w:val="000000"/>
+          <w:lang w:eastAsia="el-GR"/>
+        </w:rPr>
+        <w:t>.</w:t>
+      </w:r>
+    </w:p>
+    <w:p>
+      <w:pPr>
+        <w:pStyle w:val="a3"/>
+        <w:numPr>
+          <w:ilvl w:val="0"/>
+          <w:numId w:val="6"/>
+        </w:numPr>
+        <w:tabs>
+          <w:tab w:val="left" w:pos="916"/>
+          <w:tab w:val="left" w:pos="1832"/>
+          <w:tab w:val="left" w:pos="2748"/>
+          <w:tab w:val="left" w:pos="3664"/>
+          <w:tab w:val="left" w:pos="4580"/>
+          <w:tab w:val="left" w:pos="5496"/>
+          <w:tab w:val="left" w:pos="6412"/>
+          <w:tab w:val="left" w:pos="7328"/>
+          <w:tab w:val="left" w:pos="8244"/>
+          <w:tab w:val="left" w:pos="9160"/>
+          <w:tab w:val="left" w:pos="10076"/>
+          <w:tab w:val="left" w:pos="10992"/>
+          <w:tab w:val="left" w:pos="11908"/>
+          <w:tab w:val="left" w:pos="12824"/>
+          <w:tab w:val="left" w:pos="13740"/>
+          <w:tab w:val="left" w:pos="14656"/>
+        </w:tabs>
+        <w:spacing w:after="0" w:line="240" w:lineRule="auto"/>
+        <w:rPr>
+          <w:rFonts w:eastAsia="Times New Roman" w:cstheme="minorHAnsi"/>
+          <w:i/>
+          <w:color w:val="000000"/>
+          <w:lang w:eastAsia="el-GR"/>
+        </w:rPr>
+      </w:pPr>
+      <w:r>
+        <w:rPr>
+          <w:rFonts w:eastAsia="Times New Roman" w:cstheme="minorHAnsi"/>
+          <w:i/>
+          <w:color w:val="000000"/>
+          <w:lang w:eastAsia="el-GR"/>
+        </w:rPr>
+        <w:t>Κάθε μεταβλητή ή συνάρτηση που έχει δηλωθεί να μην έχει δηλωθεί πάνω από μία φορά στο βάθος φωλιάσματος στο οποίο βρίσκεται.</w:t>
+      </w:r>
+    </w:p>
+    <w:p>
+      <w:pPr>
+        <w:pStyle w:val="a3"/>
+        <w:numPr>
+          <w:ilvl w:val="0"/>
+          <w:numId w:val="6"/>
+        </w:numPr>
+        <w:rPr>
+          <w:rFonts w:cstheme="minorHAnsi"/>
+          <w:i/>
+        </w:rPr>
+      </w:pPr>
+      <w:r>
+        <w:rPr>
+          <w:rFonts w:eastAsia="Times New Roman" w:cstheme="minorHAnsi"/>
+          <w:i/>
+          <w:color w:val="000000"/>
+          <w:lang w:eastAsia="el-GR"/>
+        </w:rPr>
+        <w:t>Κάθε μεταβλητή ή συνάρτηση που χρησιμοποιείται έχει δηλωθεί και μάλιστα με τον τρόπο που χρησιμοποιείται (σαν μεταβλητή ή σαν συνάρτηση).</w:t>
+      </w:r>
+    </w:p>
+    <w:p>
+      <w:pPr>
+        <w:pStyle w:val="a3"/>
+        <w:numPr>
+          <w:ilvl w:val="0"/>
+          <w:numId w:val="6"/>
+        </w:numPr>
+        <w:tabs>
+          <w:tab w:val="left" w:pos="916"/>
+          <w:tab w:val="left" w:pos="1832"/>
+          <w:tab w:val="left" w:pos="2748"/>
+          <w:tab w:val="left" w:pos="3664"/>
+          <w:tab w:val="left" w:pos="4580"/>
+          <w:tab w:val="left" w:pos="5496"/>
+          <w:tab w:val="left" w:pos="6412"/>
+          <w:tab w:val="left" w:pos="7328"/>
+          <w:tab w:val="left" w:pos="8244"/>
+          <w:tab w:val="left" w:pos="9160"/>
+          <w:tab w:val="left" w:pos="10076"/>
+          <w:tab w:val="left" w:pos="10992"/>
+          <w:tab w:val="left" w:pos="11908"/>
+          <w:tab w:val="left" w:pos="12824"/>
+          <w:tab w:val="left" w:pos="13740"/>
+          <w:tab w:val="left" w:pos="14656"/>
+        </w:tabs>
+        <w:spacing w:after="0" w:line="240" w:lineRule="auto"/>
+        <w:rPr>
+          <w:rFonts w:eastAsia="Times New Roman" w:cstheme="minorHAnsi"/>
+          <w:i/>
+          <w:color w:val="000000"/>
+          <w:lang w:eastAsia="el-GR"/>
+        </w:rPr>
+      </w:pPr>
+      <w:r>
+        <w:rPr>
+          <w:rFonts w:eastAsia="Times New Roman" w:cstheme="minorHAnsi"/>
+          <w:i/>
+          <w:color w:val="000000"/>
+          <w:lang w:eastAsia="el-GR"/>
+        </w:rPr>
+        <w:t>Οι παράμετροι με τις οποίες καλούνται οι συναρτήσεις είναι ακριβώς αυτές με τις οποίες έχουν δηλωθεί και με τη σωστή σειρά.</w:t>
+      </w:r>
+    </w:p>
+    <w:p>
+      <w:r>
+        <w:t xml:space="preserve"> </w:t>
+      </w:r>
+    </w:p>
+    <w:p>
+      <w:pPr>
+        <w:rPr>
+          <w:lang w:val="en-US"/>
+        </w:rPr>
+      </w:pPr>
+      <w:r>
+        <w:t>Συγκεκριμένα</w:t>
+      </w:r>
+      <w:r>
+        <w:rPr>
+          <w:lang w:val="en-US"/>
+        </w:rPr>
+        <w:t>:</w:t>
+      </w:r>
+    </w:p>
+    <w:p>
+      <w:pPr>
+        <w:pStyle w:val="a3"/>
+        <w:numPr>
+          <w:ilvl w:val="0"/>
+          <w:numId w:val="8"/>
+        </w:numPr>
+      </w:pPr>
+      <w:r>
+        <w:t>Στη</w:t>
+      </w:r>
+      <w:r>
+        <w:t xml:space="preserve"> </w:t>
+      </w:r>
+      <w:r>
+        <w:t>συνάρτηση</w:t>
+      </w:r>
+      <w:r>
+        <w:t xml:space="preserve"> </w:t>
+      </w:r>
+      <w:r>
+        <w:rPr>
+          <w:b/>
+          <w:lang w:val="en-US"/>
+        </w:rPr>
+        <w:t>block</w:t>
+      </w:r>
+      <w:r>
+        <w:t>(</w:t>
+      </w:r>
+      <w:r>
+        <w:rPr>
+          <w:lang w:val="en-US"/>
+        </w:rPr>
+        <w:t>name</w:t>
+      </w:r>
+      <w:r>
+        <w:t xml:space="preserve">, </w:t>
+      </w:r>
+      <w:proofErr w:type="spellStart"/>
+      <w:r>
+        <w:rPr>
+          <w:lang w:val="en-US"/>
+        </w:rPr>
+        <w:t>returnList</w:t>
+      </w:r>
+      <w:proofErr w:type="spellEnd"/>
+      <w:r>
+        <w:t xml:space="preserve"> = [])</w:t>
+      </w:r>
+      <w:r>
+        <w:t xml:space="preserve"> προστέθηκε ως επιπλέον </w:t>
+      </w:r>
+      <w:r>
+        <w:t xml:space="preserve">–προαιρετικό- </w:t>
+      </w:r>
+      <w:r>
+        <w:t xml:space="preserve">όρισμα μια λίστα </w:t>
+      </w:r>
+      <w:proofErr w:type="spellStart"/>
+      <w:r>
+        <w:rPr>
+          <w:i/>
+          <w:lang w:val="en-US"/>
+        </w:rPr>
+        <w:t>returnList</w:t>
+      </w:r>
+      <w:proofErr w:type="spellEnd"/>
+      <w:r>
+        <w:t xml:space="preserve">, </w:t>
+      </w:r>
+      <w:r>
+        <w:t xml:space="preserve">στην οποία αποθηκεύονται όλες οι εμφανίσεις των </w:t>
+      </w:r>
+      <w:r>
+        <w:rPr>
+          <w:lang w:val="en-US"/>
+        </w:rPr>
+        <w:t>return</w:t>
+      </w:r>
+      <w:r>
+        <w:t xml:space="preserve"> </w:t>
+      </w:r>
+      <w:r>
+        <w:rPr>
+          <w:lang w:val="en-US"/>
+        </w:rPr>
+        <w:t>statements</w:t>
+      </w:r>
+      <w:r>
+        <w:t xml:space="preserve"> </w:t>
+      </w:r>
+      <w:r>
+        <w:t xml:space="preserve">μέσα σε μια συνάρτηση. Αυτή η λίστα αρχικοποιείται κάθε φορά που εκτελείται η συνάρτηση </w:t>
+      </w:r>
+      <w:proofErr w:type="spellStart"/>
+      <w:r>
+        <w:rPr>
+          <w:i/>
+        </w:rPr>
+        <w:t>subprogram</w:t>
+      </w:r>
+      <w:proofErr w:type="spellEnd"/>
+      <w:r>
+        <w:rPr>
+          <w:i/>
+        </w:rPr>
+        <w:t xml:space="preserve">() </w:t>
+      </w:r>
+      <w:r>
+        <w:t xml:space="preserve">και </w:t>
+      </w:r>
+      <w:r>
+        <w:t>μεταβάλλεται με την κλήση της συνάρτησης</w:t>
+      </w:r>
+      <w:r>
+        <w:t xml:space="preserve"> </w:t>
+      </w:r>
+      <w:r>
+        <w:rPr>
+          <w:lang w:val="en-US"/>
+        </w:rPr>
+        <w:t>return</w:t>
+      </w:r>
+      <w:r>
+        <w:t>_</w:t>
+      </w:r>
+      <w:r>
+        <w:rPr>
+          <w:lang w:val="en-US"/>
+        </w:rPr>
+        <w:t>stat</w:t>
+      </w:r>
+      <w:r>
+        <w:t xml:space="preserve">. </w:t>
+      </w:r>
+      <w:r>
+        <w:t xml:space="preserve">Στη συνάρτηση </w:t>
+      </w:r>
+      <w:proofErr w:type="spellStart"/>
+      <w:r>
+        <w:rPr>
+          <w:b/>
+        </w:rPr>
+        <w:t>subprogram</w:t>
+      </w:r>
+      <w:proofErr w:type="spellEnd"/>
+      <w:r>
+        <w:rPr>
+          <w:b/>
+        </w:rPr>
+        <w:t xml:space="preserve">() </w:t>
+      </w:r>
+      <w:r>
+        <w:t xml:space="preserve">γίνεται έλεγχος για το μέγεθος της λίστας </w:t>
+      </w:r>
+      <w:proofErr w:type="spellStart"/>
+      <w:r>
+        <w:rPr>
+          <w:lang w:val="en-US"/>
+        </w:rPr>
+        <w:t>returnList</w:t>
+      </w:r>
+      <w:proofErr w:type="spellEnd"/>
+      <w:r>
+        <w:t xml:space="preserve"> </w:t>
+      </w:r>
+      <w:r>
+        <w:t xml:space="preserve">και εάν δεν έχει βρεθεί κανένα </w:t>
+      </w:r>
+      <w:r>
+        <w:rPr>
+          <w:lang w:val="en-US"/>
+        </w:rPr>
+        <w:t>return</w:t>
+      </w:r>
+      <w:r>
+        <w:t xml:space="preserve"> </w:t>
+      </w:r>
+      <w:r>
+        <w:rPr>
+          <w:lang w:val="en-US"/>
+        </w:rPr>
+        <w:t>statement</w:t>
+      </w:r>
+      <w:r>
+        <w:t xml:space="preserve"> </w:t>
+      </w:r>
+      <w:r>
+        <w:t>τυπώνεται κατάλληλο μήνυμα λάθους και η μετάφραση του προγράμματος διακόπτεται.</w:t>
+      </w:r>
+    </w:p>
+    <w:p>
+      <w:pPr>
+        <w:pStyle w:val="a3"/>
+        <w:numPr>
+          <w:ilvl w:val="0"/>
+          <w:numId w:val="8"/>
+        </w:numPr>
+      </w:pPr>
+      <w:r>
+        <w:t>Η</w:t>
+      </w:r>
+      <w:r>
+        <w:t xml:space="preserve"> </w:t>
+      </w:r>
+      <w:r>
+        <w:rPr>
+          <w:lang w:val="en-US"/>
+        </w:rPr>
+        <w:t>global</w:t>
+      </w:r>
+      <w:r>
+        <w:t xml:space="preserve"> </w:t>
+      </w:r>
+      <w:proofErr w:type="spellStart"/>
+      <w:r>
+        <w:rPr>
+          <w:lang w:val="en-US"/>
+        </w:rPr>
+        <w:t>boolean</w:t>
+      </w:r>
+      <w:proofErr w:type="spellEnd"/>
+      <w:r>
+        <w:t xml:space="preserve"> </w:t>
+      </w:r>
+      <w:r>
+        <w:t>μεταβλητή</w:t>
+      </w:r>
+      <w:r>
+        <w:t xml:space="preserve"> </w:t>
+      </w:r>
+      <w:proofErr w:type="spellStart"/>
+      <w:r>
+        <w:rPr>
+          <w:b/>
+          <w:i/>
+          <w:lang w:val="en-US"/>
+        </w:rPr>
+        <w:t>enableReturnSearch</w:t>
+      </w:r>
+      <w:proofErr w:type="spellEnd"/>
+      <w:r>
+        <w:t xml:space="preserve"> </w:t>
+      </w:r>
+      <w:r>
+        <w:t>χρησιμοποιείται</w:t>
+      </w:r>
+      <w:r>
+        <w:t xml:space="preserve"> </w:t>
+      </w:r>
+      <w:r>
+        <w:t>για</w:t>
+      </w:r>
+      <w:r>
+        <w:t xml:space="preserve"> </w:t>
+      </w:r>
+      <w:r>
+        <w:t>την</w:t>
+      </w:r>
+      <w:r>
+        <w:t xml:space="preserve"> </w:t>
+      </w:r>
+      <w:r>
+        <w:t>ανίχνευση</w:t>
+      </w:r>
+      <w:r>
+        <w:t xml:space="preserve"> </w:t>
+      </w:r>
+      <w:r>
+        <w:rPr>
+          <w:lang w:val="en-US"/>
+        </w:rPr>
+        <w:t>return</w:t>
+      </w:r>
+      <w:r>
+        <w:t xml:space="preserve"> </w:t>
+      </w:r>
+      <w:r>
+        <w:rPr>
+          <w:lang w:val="en-US"/>
+        </w:rPr>
+        <w:t>statements</w:t>
+      </w:r>
+      <w:r>
+        <w:t xml:space="preserve"> </w:t>
+      </w:r>
+      <w:r>
+        <w:t>εκτός</w:t>
+      </w:r>
+      <w:r>
+        <w:t xml:space="preserve"> </w:t>
+      </w:r>
+      <w:r>
+        <w:t>συναρτήσεων</w:t>
+      </w:r>
+      <w:r>
+        <w:t xml:space="preserve">. </w:t>
+      </w:r>
+      <w:r>
+        <w:t>Στη</w:t>
+      </w:r>
+      <w:r>
+        <w:t xml:space="preserve"> </w:t>
+      </w:r>
+      <w:r>
+        <w:t>συνάρτηση</w:t>
+      </w:r>
+      <w:r>
+        <w:t xml:space="preserve"> </w:t>
+      </w:r>
+      <w:r>
+        <w:rPr>
+          <w:b/>
+          <w:lang w:val="en-US"/>
+        </w:rPr>
+        <w:t>block</w:t>
+      </w:r>
+      <w:r>
+        <w:t>(</w:t>
+      </w:r>
+      <w:r>
+        <w:rPr>
+          <w:lang w:val="en-US"/>
+        </w:rPr>
+        <w:t>name</w:t>
+      </w:r>
+      <w:r>
+        <w:t xml:space="preserve">, </w:t>
+      </w:r>
+      <w:proofErr w:type="spellStart"/>
+      <w:r>
+        <w:rPr>
+          <w:lang w:val="en-US"/>
+        </w:rPr>
+        <w:t>returnList</w:t>
+      </w:r>
+      <w:proofErr w:type="spellEnd"/>
+      <w:r>
+        <w:t xml:space="preserve"> = [])</w:t>
+      </w:r>
+      <w:r>
+        <w:t xml:space="preserve"> γίνεται έλεγχος για το εάν πρόκειται για κλήση της </w:t>
+      </w:r>
+      <w:r>
+        <w:rPr>
+          <w:lang w:val="en-US"/>
+        </w:rPr>
+        <w:t>block</w:t>
+      </w:r>
+      <w:r>
+        <w:t xml:space="preserve"> </w:t>
+      </w:r>
+      <w:r>
+        <w:t xml:space="preserve">μέσα στο βασικό πρόγραμμα και αλλάζει η τιμή της μεταβλητής. Στην πρώτη εμφάνιση </w:t>
+      </w:r>
+      <w:r>
+        <w:rPr>
+          <w:lang w:val="en-US"/>
+        </w:rPr>
+        <w:t>return</w:t>
+      </w:r>
+      <w:r>
+        <w:t xml:space="preserve"> </w:t>
+      </w:r>
+      <w:r>
+        <w:rPr>
+          <w:lang w:val="en-US"/>
+        </w:rPr>
+        <w:t>statement</w:t>
+      </w:r>
+      <w:r>
+        <w:t xml:space="preserve"> </w:t>
+      </w:r>
+      <w:r>
+        <w:t xml:space="preserve">(κλήση της </w:t>
+      </w:r>
+      <w:r>
+        <w:rPr>
+          <w:i/>
+          <w:lang w:val="en-US"/>
+        </w:rPr>
+        <w:t>return</w:t>
+      </w:r>
+      <w:r>
+        <w:rPr>
+          <w:i/>
+        </w:rPr>
+        <w:t>_</w:t>
+      </w:r>
+      <w:r>
+        <w:rPr>
+          <w:i/>
+          <w:lang w:val="en-US"/>
+        </w:rPr>
+        <w:t>stat</w:t>
+      </w:r>
+      <w:r>
+        <w:t xml:space="preserve">) </w:t>
+      </w:r>
+      <w:r>
+        <w:t xml:space="preserve">μέσα στο βασικό πρόγραμμα τυπώνεται κατάλληλο μήνυμα λάθους και ο </w:t>
+      </w:r>
+      <w:r>
+        <w:rPr>
+          <w:lang w:val="en-US"/>
+        </w:rPr>
+        <w:t>compiler</w:t>
+      </w:r>
+      <w:r>
+        <w:t xml:space="preserve"> </w:t>
+      </w:r>
+      <w:r>
+        <w:t>τερματίζει.</w:t>
+      </w:r>
+    </w:p>
+    <w:p>
+      <w:pPr>
+        <w:pStyle w:val="a3"/>
+        <w:numPr>
+          <w:ilvl w:val="0"/>
+          <w:numId w:val="8"/>
+        </w:numPr>
+      </w:pPr>
+      <w:r>
+        <w:t xml:space="preserve">Η </w:t>
+      </w:r>
+      <w:r>
+        <w:rPr>
+          <w:lang w:val="en-US"/>
+        </w:rPr>
+        <w:t>global</w:t>
+      </w:r>
+      <w:r>
+        <w:t xml:space="preserve"> λ</w:t>
+      </w:r>
+      <w:r>
+        <w:t xml:space="preserve">ίστα </w:t>
+      </w:r>
+      <w:proofErr w:type="spellStart"/>
+      <w:r>
+        <w:rPr>
+          <w:b/>
+          <w:lang w:val="en-US"/>
+        </w:rPr>
+        <w:t>loopCounterList</w:t>
+      </w:r>
+      <w:proofErr w:type="spellEnd"/>
+      <w:r>
+        <w:rPr>
+          <w:b/>
+        </w:rPr>
+        <w:t xml:space="preserve"> </w:t>
+      </w:r>
+      <w:r>
+        <w:t xml:space="preserve">διατηρεί το πλήθος των εμφανίσεων των </w:t>
+      </w:r>
+      <w:r>
+        <w:rPr>
+          <w:lang w:val="en-US"/>
+        </w:rPr>
+        <w:t>loop</w:t>
+      </w:r>
+      <w:r>
+        <w:t xml:space="preserve"> </w:t>
+      </w:r>
+      <w:r>
+        <w:rPr>
+          <w:lang w:val="en-US"/>
+        </w:rPr>
+        <w:t>statements</w:t>
+      </w:r>
+      <w:r>
+        <w:t xml:space="preserve">. Κάθε φορά που ξεκινά ένα καινούριο </w:t>
+      </w:r>
+      <w:r>
+        <w:rPr>
+          <w:lang w:val="en-US"/>
+        </w:rPr>
+        <w:t>loop</w:t>
+      </w:r>
+      <w:r>
+        <w:t xml:space="preserve"> </w:t>
+      </w:r>
+      <w:r>
+        <w:rPr>
+          <w:lang w:val="en-US"/>
+        </w:rPr>
+        <w:t>statement</w:t>
+      </w:r>
+      <w:r>
+        <w:t xml:space="preserve"> </w:t>
+      </w:r>
+      <w:r>
+        <w:t xml:space="preserve">προστίθεται ένα νέο στοιχείο στο τέλος της λίστας (κατά σύμβαση η πρώτη τετράδα του </w:t>
+      </w:r>
+      <w:r>
+        <w:rPr>
+          <w:lang w:val="en-US"/>
+        </w:rPr>
+        <w:t>statement</w:t>
+      </w:r>
+      <w:r>
+        <w:t xml:space="preserve">) </w:t>
+      </w:r>
+      <w:r>
+        <w:t xml:space="preserve">και μόλις αυτό ολοκληρωθεί (μετά το </w:t>
+      </w:r>
+      <w:proofErr w:type="spellStart"/>
+      <w:r>
+        <w:rPr>
+          <w:lang w:val="en-US"/>
+        </w:rPr>
+        <w:t>endloop</w:t>
+      </w:r>
+      <w:proofErr w:type="spellEnd"/>
+      <w:r>
+        <w:t xml:space="preserve">) </w:t>
+      </w:r>
+      <w:r>
+        <w:t xml:space="preserve">αφαιρείται από τη λίστα το τελευταίο στοιχείο της. Όσο η λίστα αυτή δεν είναι κενή, υπάρχουν ενεργά </w:t>
+      </w:r>
+      <w:r>
+        <w:rPr>
+          <w:lang w:val="en-US"/>
+        </w:rPr>
+        <w:t>loop</w:t>
+      </w:r>
+      <w:r>
+        <w:t xml:space="preserve"> </w:t>
+      </w:r>
+      <w:r>
+        <w:rPr>
+          <w:lang w:val="en-US"/>
+        </w:rPr>
+        <w:t>statements</w:t>
+      </w:r>
+      <w:r>
+        <w:t xml:space="preserve">, επομένως είναι επιτρεπτή η εμφάνιση </w:t>
+      </w:r>
+      <w:r>
+        <w:rPr>
+          <w:lang w:val="en-US"/>
+        </w:rPr>
+        <w:t>exit</w:t>
+      </w:r>
+      <w:r>
+        <w:t xml:space="preserve"> </w:t>
+      </w:r>
+      <w:r>
+        <w:rPr>
+          <w:lang w:val="en-US"/>
+        </w:rPr>
+        <w:t>statements</w:t>
+      </w:r>
+      <w:r>
+        <w:t>.</w:t>
+      </w:r>
+      <w:r>
+        <w:t xml:space="preserve"> Σε κάθε κλήση της συνάρτησης </w:t>
+      </w:r>
+      <w:r>
+        <w:rPr>
+          <w:i/>
+          <w:lang w:val="en-US"/>
+        </w:rPr>
+        <w:t>exit</w:t>
+      </w:r>
+      <w:r>
+        <w:rPr>
+          <w:i/>
+        </w:rPr>
+        <w:t>_</w:t>
+      </w:r>
+      <w:r>
+        <w:rPr>
+          <w:i/>
+          <w:lang w:val="en-US"/>
+        </w:rPr>
+        <w:t>stat</w:t>
+      </w:r>
+      <w:r>
+        <w:rPr>
+          <w:i/>
+        </w:rPr>
+        <w:t xml:space="preserve">(), </w:t>
+      </w:r>
+      <w:r>
+        <w:t xml:space="preserve">εάν η λίστα είναι κενή, τότε το </w:t>
+      </w:r>
+      <w:r>
+        <w:rPr>
+          <w:lang w:val="en-US"/>
+        </w:rPr>
+        <w:t>exit</w:t>
+      </w:r>
+      <w:r>
+        <w:t xml:space="preserve"> </w:t>
+      </w:r>
+      <w:r>
+        <w:rPr>
+          <w:lang w:val="en-US"/>
+        </w:rPr>
+        <w:t>statement</w:t>
+      </w:r>
+      <w:r>
+        <w:t xml:space="preserve"> </w:t>
+      </w:r>
+      <w:r>
+        <w:t xml:space="preserve">έχει τοποθετηθεί εκτός </w:t>
+      </w:r>
+      <w:r>
+        <w:rPr>
+          <w:lang w:val="en-US"/>
+        </w:rPr>
+        <w:t>loop</w:t>
+      </w:r>
+      <w:r>
+        <w:t>-</w:t>
+      </w:r>
+      <w:proofErr w:type="spellStart"/>
+      <w:r>
+        <w:rPr>
+          <w:lang w:val="en-US"/>
+        </w:rPr>
+        <w:t>endloop</w:t>
+      </w:r>
+      <w:proofErr w:type="spellEnd"/>
+      <w:r>
+        <w:t>, επομένως τυπώνει κατάλληλο μήνυμα λάθους και τερματίζει.</w:t>
+      </w:r>
+    </w:p>
+    <w:p>
+      <w:pPr>
+        <w:pStyle w:val="a3"/>
+        <w:numPr>
+          <w:ilvl w:val="0"/>
+          <w:numId w:val="8"/>
+        </w:numPr>
+      </w:pPr>
+      <w:r>
+        <w:t xml:space="preserve">Στη συνάρτηση </w:t>
+      </w:r>
+      <w:r>
+        <w:rPr>
+          <w:b/>
+          <w:lang w:val="en-US"/>
+        </w:rPr>
+        <w:t>declarations</w:t>
+      </w:r>
+      <w:r>
+        <w:t>()</w:t>
+      </w:r>
+      <w:r>
+        <w:t xml:space="preserve"> γίνεται έλεγχος για τη δήλωση περισσότερων από μία φορές της ίδιας μεταβλητής μέσα στο πιο μεγάλο βάθος φωλιάσματος. Εάν υπάρχουν τουλάχιστον δύο μεταβλητές με το ίδιο όνομα, τυπώνεται κατάλληλο μήνυμα λάθους και ο </w:t>
+      </w:r>
+      <w:r>
+        <w:rPr>
+          <w:lang w:val="en-US"/>
+        </w:rPr>
+        <w:t>compiler</w:t>
+      </w:r>
+      <w:r>
+        <w:t xml:space="preserve"> </w:t>
+      </w:r>
+      <w:r>
+        <w:t xml:space="preserve">τερματίζει. Στη συνάρτηση </w:t>
+      </w:r>
+      <w:proofErr w:type="spellStart"/>
+      <w:r>
+        <w:rPr>
+          <w:b/>
+        </w:rPr>
+        <w:t>subprogram</w:t>
+      </w:r>
+      <w:proofErr w:type="spellEnd"/>
+      <w:r>
+        <w:rPr>
+          <w:b/>
+        </w:rPr>
+        <w:t>()</w:t>
+      </w:r>
+      <w:r>
+        <w:rPr>
+          <w:b/>
+        </w:rPr>
+        <w:t xml:space="preserve">, </w:t>
+      </w:r>
+      <w:r>
+        <w:t xml:space="preserve">κάθε φορά που προστίθεται ένας νέος ορισμός συνάρτησης γίνεται έλεγχος για την ύπαρξη οντότητας (μεταβλητής, συνάρτησης ή παραμέτρου) με το ίδιο όνομα και </w:t>
+      </w:r>
+      <w:r>
+        <w:lastRenderedPageBreak/>
+        <w:t>εάν βρεθεί τέτοια οντότητα, τυπώνεται κατάλληλο μήνυμα λάθους και η μετάφραση διακόπτεται.</w:t>
+      </w:r>
+    </w:p>
+    <w:p>
+      <w:pPr>
+        <w:pStyle w:val="a3"/>
+        <w:numPr>
+          <w:ilvl w:val="0"/>
+          <w:numId w:val="8"/>
+        </w:numPr>
+      </w:pPr>
+      <w:r>
+        <w:t xml:space="preserve">Στη συνάρτηση </w:t>
+      </w:r>
+      <w:r>
+        <w:rPr>
+          <w:b/>
+          <w:lang w:val="en-US"/>
+        </w:rPr>
+        <w:t>factor</w:t>
+      </w:r>
+      <w:r>
+        <w:t>()</w:t>
+      </w:r>
+      <w:r>
+        <w:t xml:space="preserve"> και στην περίπτωση του κανόνα </w:t>
+      </w:r>
+      <w:r>
+        <w:rPr>
+          <w:lang w:val="en-US"/>
+        </w:rPr>
+        <w:t>id</w:t>
+      </w:r>
+      <w:r>
+        <w:t xml:space="preserve"> &lt;</w:t>
+      </w:r>
+      <w:proofErr w:type="spellStart"/>
+      <w:r>
+        <w:rPr>
+          <w:lang w:val="en-US"/>
+        </w:rPr>
+        <w:t>idtail</w:t>
+      </w:r>
+      <w:proofErr w:type="spellEnd"/>
+      <w:r>
+        <w:t>&gt;</w:t>
+      </w:r>
+      <w:r>
+        <w:t>,</w:t>
+      </w:r>
+      <w:r>
+        <w:t xml:space="preserve"> </w:t>
+      </w:r>
+      <w:r>
+        <w:t xml:space="preserve">γίνεται έλεγχος για τον τύπο της οντότητας που έχει δοθεί. Εάν το </w:t>
+      </w:r>
+      <w:r>
+        <w:rPr>
+          <w:lang w:val="en-US"/>
+        </w:rPr>
+        <w:t>id</w:t>
+      </w:r>
+      <w:r>
+        <w:t xml:space="preserve"> αντιστοιχεί σε όνομα συνάρτησης αλλά δεν δίνεται λίστα παραμέτρων ή αντίστροφα, εάν το </w:t>
+      </w:r>
+      <w:r>
+        <w:rPr>
+          <w:lang w:val="en-US"/>
+        </w:rPr>
+        <w:t>id</w:t>
+      </w:r>
+      <w:r>
+        <w:t xml:space="preserve"> </w:t>
+      </w:r>
+      <w:r>
+        <w:t>αντιστοιχεί σε όνομα μεταβλητής/παραμέτρου και δίνεται και λίστα παραμέτρων, τυπώνεται κατάλληλο μήνυμα λάθους και το πρόγραμμα τερματίζει.</w:t>
+      </w:r>
+    </w:p>
+    <w:p>
+      <w:pPr>
+        <w:pStyle w:val="a3"/>
+        <w:numPr>
+          <w:ilvl w:val="0"/>
+          <w:numId w:val="8"/>
+        </w:numPr>
+      </w:pPr>
+      <w:r>
+        <w:t xml:space="preserve">Σε κάθε κλήση συνάρτησης, η συνάρτηση </w:t>
+      </w:r>
+      <w:r>
+        <w:rPr>
+          <w:b/>
+          <w:lang w:val="en-US"/>
+        </w:rPr>
+        <w:t>factor</w:t>
+      </w:r>
+      <w:r>
+        <w:t>()</w:t>
+      </w:r>
+      <w:r>
+        <w:t xml:space="preserve"> βρίσκει τον ορισμό της συνάρτησης αυτής στο </w:t>
+      </w:r>
+      <w:r>
+        <w:rPr>
+          <w:lang w:val="en-US"/>
+        </w:rPr>
+        <w:t>scope</w:t>
+      </w:r>
+      <w:r>
+        <w:t xml:space="preserve"> </w:t>
+      </w:r>
+      <w:r>
+        <w:t xml:space="preserve">που έχει δηλωθεί και καλεί την συνάρτηση </w:t>
+      </w:r>
+      <w:proofErr w:type="spellStart"/>
+      <w:r>
+        <w:rPr>
+          <w:i/>
+          <w:lang w:val="en-US"/>
+        </w:rPr>
+        <w:t>idtail</w:t>
+      </w:r>
+      <w:proofErr w:type="spellEnd"/>
+      <w:r>
+        <w:rPr>
+          <w:i/>
+        </w:rPr>
+        <w:t xml:space="preserve"> </w:t>
+      </w:r>
+      <w:r>
+        <w:t xml:space="preserve">περνώντας ως όρισμα τη λίστα των ορισμάτων που δέχεται αυτή. </w:t>
+      </w:r>
+      <w:r>
+        <w:t xml:space="preserve">Η συνάρτηση </w:t>
+      </w:r>
+      <w:proofErr w:type="spellStart"/>
+      <w:r>
+        <w:rPr>
+          <w:b/>
+          <w:lang w:val="en-US"/>
+        </w:rPr>
+        <w:t>actualparlist</w:t>
+      </w:r>
+      <w:proofErr w:type="spellEnd"/>
+      <w:r>
+        <w:t>()</w:t>
+      </w:r>
+      <w:r>
+        <w:t xml:space="preserve"> επιστρέφει μια λίστα </w:t>
+      </w:r>
+      <w:r>
+        <w:t xml:space="preserve">που περιέχει τους τύπους των παραμέτρων που δίνονται ως όρισμα σε κάποια συνάρτηση κατά την κλήση της. Η σύγκριση αυτών των δύο λιστών γίνεται στη συνάρτηση </w:t>
+      </w:r>
+      <w:proofErr w:type="spellStart"/>
+      <w:r>
+        <w:rPr>
+          <w:i/>
+        </w:rPr>
+        <w:t>actualpars</w:t>
+      </w:r>
+      <w:proofErr w:type="spellEnd"/>
+      <w:r>
+        <w:t xml:space="preserve">, όπου γίνεται σύγκριση των μεγεθών των δύο λιστών καθώς και της διάταξης των στοιχείων τους. Εάν το πλήθος διαφέρει ή έχουν δοθεί παράμετροι με διαφορετική σειρά τότε τυπώνεται κατάλληλο μήνυμα λάθους και το πρόγραμμα τερματίζει. </w:t>
+      </w:r>
+    </w:p>
     <w:sectPr>
       <w:pgSz w:w="11906" w:h="16838"/>
       <w:pgMar w:top="1440" w:right="1800" w:bottom="1440" w:left="1800" w:header="708" w:footer="708" w:gutter="0"/>
@@ -3850,6 +5064,92 @@
 <file path=word/numbering.xml><?xml version="1.0" encoding="utf-8"?>
 <w:numbering xmlns:ve="http://schemas.openxmlformats.org/markup-compatibility/2006" xmlns:o="urn:schemas-microsoft-com:office:office" xmlns:r="http://schemas.openxmlformats.org/officeDocument/2006/relationships" xmlns:m="http://schemas.openxmlformats.org/officeDocument/2006/math" xmlns:v="urn:schemas-microsoft-com:vml" xmlns:wp="http://schemas.openxmlformats.org/drawingml/2006/wordprocessingDrawing" xmlns:w10="urn:schemas-microsoft-com:office:word" xmlns:w="http://schemas.openxmlformats.org/wordprocessingml/2006/main" xmlns:wne="http://schemas.microsoft.com/office/word/2006/wordml">
   <w:abstractNum w:abstractNumId="0">
+    <w:nsid w:val="0BF15C51"/>
+    <w:multiLevelType w:val="hybridMultilevel"/>
+    <w:tmpl w:val="B22A78EA"/>
+    <w:lvl w:ilvl="0" w:tplc="04080017">
+      <w:start w:val="1"/>
+      <w:numFmt w:val="lowerLetter"/>
+      <w:lvlText w:val="%1)"/>
+      <w:lvlJc w:val="left"/>
+      <w:pPr>
+        <w:ind w:left="720" w:hanging="360"/>
+      </w:pPr>
+    </w:lvl>
+    <w:lvl w:ilvl="1" w:tplc="04080019" w:tentative="1">
+      <w:start w:val="1"/>
+      <w:numFmt w:val="lowerLetter"/>
+      <w:lvlText w:val="%2."/>
+      <w:lvlJc w:val="left"/>
+      <w:pPr>
+        <w:ind w:left="1440" w:hanging="360"/>
+      </w:pPr>
+    </w:lvl>
+    <w:lvl w:ilvl="2" w:tplc="0408001B" w:tentative="1">
+      <w:start w:val="1"/>
+      <w:numFmt w:val="lowerRoman"/>
+      <w:lvlText w:val="%3."/>
+      <w:lvlJc w:val="right"/>
+      <w:pPr>
+        <w:ind w:left="2160" w:hanging="180"/>
+      </w:pPr>
+    </w:lvl>
+    <w:lvl w:ilvl="3" w:tplc="0408000F" w:tentative="1">
+      <w:start w:val="1"/>
+      <w:numFmt w:val="decimal"/>
+      <w:lvlText w:val="%4."/>
+      <w:lvlJc w:val="left"/>
+      <w:pPr>
+        <w:ind w:left="2880" w:hanging="360"/>
+      </w:pPr>
+    </w:lvl>
+    <w:lvl w:ilvl="4" w:tplc="04080019" w:tentative="1">
+      <w:start w:val="1"/>
+      <w:numFmt w:val="lowerLetter"/>
+      <w:lvlText w:val="%5."/>
+      <w:lvlJc w:val="left"/>
+      <w:pPr>
+        <w:ind w:left="3600" w:hanging="360"/>
+      </w:pPr>
+    </w:lvl>
+    <w:lvl w:ilvl="5" w:tplc="0408001B" w:tentative="1">
+      <w:start w:val="1"/>
+      <w:numFmt w:val="lowerRoman"/>
+      <w:lvlText w:val="%6."/>
+      <w:lvlJc w:val="right"/>
+      <w:pPr>
+        <w:ind w:left="4320" w:hanging="180"/>
+      </w:pPr>
+    </w:lvl>
+    <w:lvl w:ilvl="6" w:tplc="0408000F" w:tentative="1">
+      <w:start w:val="1"/>
+      <w:numFmt w:val="decimal"/>
+      <w:lvlText w:val="%7."/>
+      <w:lvlJc w:val="left"/>
+      <w:pPr>
+        <w:ind w:left="5040" w:hanging="360"/>
+      </w:pPr>
+    </w:lvl>
+    <w:lvl w:ilvl="7" w:tplc="04080019" w:tentative="1">
+      <w:start w:val="1"/>
+      <w:numFmt w:val="lowerLetter"/>
+      <w:lvlText w:val="%8."/>
+      <w:lvlJc w:val="left"/>
+      <w:pPr>
+        <w:ind w:left="5760" w:hanging="360"/>
+      </w:pPr>
+    </w:lvl>
+    <w:lvl w:ilvl="8" w:tplc="0408001B" w:tentative="1">
+      <w:start w:val="1"/>
+      <w:numFmt w:val="lowerRoman"/>
+      <w:lvlText w:val="%9."/>
+      <w:lvlJc w:val="right"/>
+      <w:pPr>
+        <w:ind w:left="6480" w:hanging="180"/>
+      </w:pPr>
+    </w:lvl>
+  </w:abstractNum>
+  <w:abstractNum w:abstractNumId="1">
     <w:nsid w:val="0CE8585B"/>
     <w:multiLevelType w:val="hybridMultilevel"/>
     <w:tmpl w:val="208E5D78"/>
@@ -3938,7 +5238,7 @@
       </w:pPr>
     </w:lvl>
   </w:abstractNum>
-  <w:abstractNum w:abstractNumId="1">
+  <w:abstractNum w:abstractNumId="2">
     <w:nsid w:val="18D84CC4"/>
     <w:multiLevelType w:val="hybridMultilevel"/>
     <w:tmpl w:val="5C187270"/>
@@ -4051,7 +5351,7 @@
       </w:rPr>
     </w:lvl>
   </w:abstractNum>
-  <w:abstractNum w:abstractNumId="2">
+  <w:abstractNum w:abstractNumId="3">
     <w:nsid w:val="1F663590"/>
     <w:multiLevelType w:val="hybridMultilevel"/>
     <w:tmpl w:val="2ED2A37A"/>
@@ -4164,7 +5464,7 @@
       </w:rPr>
     </w:lvl>
   </w:abstractNum>
-  <w:abstractNum w:abstractNumId="3">
+  <w:abstractNum w:abstractNumId="4">
     <w:nsid w:val="30AC7CCE"/>
     <w:multiLevelType w:val="hybridMultilevel"/>
     <w:tmpl w:val="2340CD1A"/>
@@ -4253,7 +5553,93 @@
       </w:pPr>
     </w:lvl>
   </w:abstractNum>
-  <w:abstractNum w:abstractNumId="4">
+  <w:abstractNum w:abstractNumId="5">
+    <w:nsid w:val="44251198"/>
+    <w:multiLevelType w:val="hybridMultilevel"/>
+    <w:tmpl w:val="2BC45E86"/>
+    <w:lvl w:ilvl="0" w:tplc="04080017">
+      <w:start w:val="1"/>
+      <w:numFmt w:val="lowerLetter"/>
+      <w:lvlText w:val="%1)"/>
+      <w:lvlJc w:val="left"/>
+      <w:pPr>
+        <w:ind w:left="720" w:hanging="360"/>
+      </w:pPr>
+    </w:lvl>
+    <w:lvl w:ilvl="1" w:tplc="04080019" w:tentative="1">
+      <w:start w:val="1"/>
+      <w:numFmt w:val="lowerLetter"/>
+      <w:lvlText w:val="%2."/>
+      <w:lvlJc w:val="left"/>
+      <w:pPr>
+        <w:ind w:left="1440" w:hanging="360"/>
+      </w:pPr>
+    </w:lvl>
+    <w:lvl w:ilvl="2" w:tplc="0408001B" w:tentative="1">
+      <w:start w:val="1"/>
+      <w:numFmt w:val="lowerRoman"/>
+      <w:lvlText w:val="%3."/>
+      <w:lvlJc w:val="right"/>
+      <w:pPr>
+        <w:ind w:left="2160" w:hanging="180"/>
+      </w:pPr>
+    </w:lvl>
+    <w:lvl w:ilvl="3" w:tplc="0408000F" w:tentative="1">
+      <w:start w:val="1"/>
+      <w:numFmt w:val="decimal"/>
+      <w:lvlText w:val="%4."/>
+      <w:lvlJc w:val="left"/>
+      <w:pPr>
+        <w:ind w:left="2880" w:hanging="360"/>
+      </w:pPr>
+    </w:lvl>
+    <w:lvl w:ilvl="4" w:tplc="04080019" w:tentative="1">
+      <w:start w:val="1"/>
+      <w:numFmt w:val="lowerLetter"/>
+      <w:lvlText w:val="%5."/>
+      <w:lvlJc w:val="left"/>
+      <w:pPr>
+        <w:ind w:left="3600" w:hanging="360"/>
+      </w:pPr>
+    </w:lvl>
+    <w:lvl w:ilvl="5" w:tplc="0408001B" w:tentative="1">
+      <w:start w:val="1"/>
+      <w:numFmt w:val="lowerRoman"/>
+      <w:lvlText w:val="%6."/>
+      <w:lvlJc w:val="right"/>
+      <w:pPr>
+        <w:ind w:left="4320" w:hanging="180"/>
+      </w:pPr>
+    </w:lvl>
+    <w:lvl w:ilvl="6" w:tplc="0408000F" w:tentative="1">
+      <w:start w:val="1"/>
+      <w:numFmt w:val="decimal"/>
+      <w:lvlText w:val="%7."/>
+      <w:lvlJc w:val="left"/>
+      <w:pPr>
+        <w:ind w:left="5040" w:hanging="360"/>
+      </w:pPr>
+    </w:lvl>
+    <w:lvl w:ilvl="7" w:tplc="04080019" w:tentative="1">
+      <w:start w:val="1"/>
+      <w:numFmt w:val="lowerLetter"/>
+      <w:lvlText w:val="%8."/>
+      <w:lvlJc w:val="left"/>
+      <w:pPr>
+        <w:ind w:left="5760" w:hanging="360"/>
+      </w:pPr>
+    </w:lvl>
+    <w:lvl w:ilvl="8" w:tplc="0408001B" w:tentative="1">
+      <w:start w:val="1"/>
+      <w:numFmt w:val="lowerRoman"/>
+      <w:lvlText w:val="%9."/>
+      <w:lvlJc w:val="right"/>
+      <w:pPr>
+        <w:ind w:left="6480" w:hanging="180"/>
+      </w:pPr>
+    </w:lvl>
+  </w:abstractNum>
+  <w:abstractNum w:abstractNumId="6">
     <w:nsid w:val="67422DE2"/>
     <w:multiLevelType w:val="hybridMultilevel"/>
     <w:tmpl w:val="D9D084DE"/>
@@ -4366,20 +5752,115 @@
       </w:rPr>
     </w:lvl>
   </w:abstractNum>
+  <w:abstractNum w:abstractNumId="7">
+    <w:nsid w:val="7FA76F5E"/>
+    <w:multiLevelType w:val="hybridMultilevel"/>
+    <w:tmpl w:val="90F46362"/>
+    <w:lvl w:ilvl="0" w:tplc="04080017">
+      <w:start w:val="1"/>
+      <w:numFmt w:val="lowerLetter"/>
+      <w:lvlText w:val="%1)"/>
+      <w:lvlJc w:val="left"/>
+      <w:pPr>
+        <w:ind w:left="1185" w:hanging="360"/>
+      </w:pPr>
+    </w:lvl>
+    <w:lvl w:ilvl="1" w:tplc="04080019" w:tentative="1">
+      <w:start w:val="1"/>
+      <w:numFmt w:val="lowerLetter"/>
+      <w:lvlText w:val="%2."/>
+      <w:lvlJc w:val="left"/>
+      <w:pPr>
+        <w:ind w:left="1905" w:hanging="360"/>
+      </w:pPr>
+    </w:lvl>
+    <w:lvl w:ilvl="2" w:tplc="0408001B" w:tentative="1">
+      <w:start w:val="1"/>
+      <w:numFmt w:val="lowerRoman"/>
+      <w:lvlText w:val="%3."/>
+      <w:lvlJc w:val="right"/>
+      <w:pPr>
+        <w:ind w:left="2625" w:hanging="180"/>
+      </w:pPr>
+    </w:lvl>
+    <w:lvl w:ilvl="3" w:tplc="0408000F" w:tentative="1">
+      <w:start w:val="1"/>
+      <w:numFmt w:val="decimal"/>
+      <w:lvlText w:val="%4."/>
+      <w:lvlJc w:val="left"/>
+      <w:pPr>
+        <w:ind w:left="3345" w:hanging="360"/>
+      </w:pPr>
+    </w:lvl>
+    <w:lvl w:ilvl="4" w:tplc="04080019" w:tentative="1">
+      <w:start w:val="1"/>
+      <w:numFmt w:val="lowerLetter"/>
+      <w:lvlText w:val="%5."/>
+      <w:lvlJc w:val="left"/>
+      <w:pPr>
+        <w:ind w:left="4065" w:hanging="360"/>
+      </w:pPr>
+    </w:lvl>
+    <w:lvl w:ilvl="5" w:tplc="0408001B" w:tentative="1">
+      <w:start w:val="1"/>
+      <w:numFmt w:val="lowerRoman"/>
+      <w:lvlText w:val="%6."/>
+      <w:lvlJc w:val="right"/>
+      <w:pPr>
+        <w:ind w:left="4785" w:hanging="180"/>
+      </w:pPr>
+    </w:lvl>
+    <w:lvl w:ilvl="6" w:tplc="0408000F" w:tentative="1">
+      <w:start w:val="1"/>
+      <w:numFmt w:val="decimal"/>
+      <w:lvlText w:val="%7."/>
+      <w:lvlJc w:val="left"/>
+      <w:pPr>
+        <w:ind w:left="5505" w:hanging="360"/>
+      </w:pPr>
+    </w:lvl>
+    <w:lvl w:ilvl="7" w:tplc="04080019" w:tentative="1">
+      <w:start w:val="1"/>
+      <w:numFmt w:val="lowerLetter"/>
+      <w:lvlText w:val="%8."/>
+      <w:lvlJc w:val="left"/>
+      <w:pPr>
+        <w:ind w:left="6225" w:hanging="360"/>
+      </w:pPr>
+    </w:lvl>
+    <w:lvl w:ilvl="8" w:tplc="0408001B" w:tentative="1">
+      <w:start w:val="1"/>
+      <w:numFmt w:val="lowerRoman"/>
+      <w:lvlText w:val="%9."/>
+      <w:lvlJc w:val="right"/>
+      <w:pPr>
+        <w:ind w:left="6945" w:hanging="180"/>
+      </w:pPr>
+    </w:lvl>
+  </w:abstractNum>
   <w:num w:numId="1">
+    <w:abstractNumId w:val="4"/>
+  </w:num>
+  <w:num w:numId="2">
+    <w:abstractNumId w:val="2"/>
+  </w:num>
+  <w:num w:numId="3">
     <w:abstractNumId w:val="3"/>
   </w:num>
-  <w:num w:numId="2">
+  <w:num w:numId="4">
+    <w:abstractNumId w:val="6"/>
+  </w:num>
+  <w:num w:numId="5">
     <w:abstractNumId w:val="1"/>
   </w:num>
-  <w:num w:numId="3">
-    <w:abstractNumId w:val="2"/>
+  <w:num w:numId="6">
+    <w:abstractNumId w:val="7"/>
   </w:num>
-  <w:num w:numId="4">
-    <w:abstractNumId w:val="4"/>
+  <w:num w:numId="7">
+    <w:abstractNumId w:val="0"/>
   </w:num>
-  <w:num w:numId="5">
-    <w:abstractNumId w:val="0"/>
+  <w:num w:numId="8">
+    <w:abstractNumId w:val="5"/>
   </w:num>
 </w:numbering>
 </file>
@@ -4583,6 +6064,56 @@
       <w:ind w:left="720"/>
       <w:contextualSpacing/>
     </w:pPr>
+  </w:style>
+  <w:style w:type="paragraph" w:styleId="-HTML">
+    <w:name w:val="HTML Preformatted"/>
+    <w:basedOn w:val="a"/>
+    <w:link w:val="-HTMLChar"/>
+    <w:uiPriority w:val="99"/>
+    <w:semiHidden/>
+    <w:unhideWhenUsed/>
+    <w:rsid w:val="00FB3AEA"/>
+    <w:pPr>
+      <w:tabs>
+        <w:tab w:val="left" w:pos="916"/>
+        <w:tab w:val="left" w:pos="1832"/>
+        <w:tab w:val="left" w:pos="2748"/>
+        <w:tab w:val="left" w:pos="3664"/>
+        <w:tab w:val="left" w:pos="4580"/>
+        <w:tab w:val="left" w:pos="5496"/>
+        <w:tab w:val="left" w:pos="6412"/>
+        <w:tab w:val="left" w:pos="7328"/>
+        <w:tab w:val="left" w:pos="8244"/>
+        <w:tab w:val="left" w:pos="9160"/>
+        <w:tab w:val="left" w:pos="10076"/>
+        <w:tab w:val="left" w:pos="10992"/>
+        <w:tab w:val="left" w:pos="11908"/>
+        <w:tab w:val="left" w:pos="12824"/>
+        <w:tab w:val="left" w:pos="13740"/>
+        <w:tab w:val="left" w:pos="14656"/>
+      </w:tabs>
+      <w:spacing w:after="0" w:line="240" w:lineRule="auto"/>
+    </w:pPr>
+    <w:rPr>
+      <w:rFonts w:ascii="Courier New" w:eastAsia="Times New Roman" w:hAnsi="Courier New" w:cs="Courier New"/>
+      <w:sz w:val="20"/>
+      <w:szCs w:val="20"/>
+      <w:lang w:eastAsia="el-GR"/>
+    </w:rPr>
+  </w:style>
+  <w:style w:type="character" w:customStyle="1" w:styleId="-HTMLChar">
+    <w:name w:val="Προ-διαμορφωμένο HTML Char"/>
+    <w:basedOn w:val="a0"/>
+    <w:link w:val="-HTML"/>
+    <w:uiPriority w:val="99"/>
+    <w:semiHidden/>
+    <w:rsid w:val="00FB3AEA"/>
+    <w:rPr>
+      <w:rFonts w:ascii="Courier New" w:eastAsia="Times New Roman" w:hAnsi="Courier New" w:cs="Courier New"/>
+      <w:sz w:val="20"/>
+      <w:szCs w:val="20"/>
+      <w:lang w:eastAsia="el-GR"/>
+    </w:rPr>
   </w:style>
 </w:styles>
 </file>

</xml_diff>